<commit_message>
Update Operating Systems MileStone 1 Report.docx
</commit_message>
<xml_diff>
--- a/Operating Systems MileStone 1 Report.docx
+++ b/Operating Systems MileStone 1 Report.docx
@@ -8,21 +8,702 @@
         <w:rPr>
           <w:b/>
           <w:bCs/>
+          <w:sz w:val="56"/>
+          <w:szCs w:val="56"/>
+          <w:u w:val="single"/>
+        </w:rPr>
+      </w:pPr>
+      <w:r>
+        <w:rPr>
+          <w:b/>
+          <w:bCs/>
+          <w:sz w:val="56"/>
+          <w:szCs w:val="56"/>
+          <w:u w:val="single"/>
+        </w:rPr>
+        <w:t>Operating Systems MileStone 1 Report</w:t>
+      </w:r>
+    </w:p>
+    <w:p>
+      <w:pPr>
+        <w:spacing w:after="0"/>
+        <w:rPr>
+          <w:sz w:val="20"/>
+          <w:szCs w:val="20"/>
+        </w:rPr>
+      </w:pPr>
+    </w:p>
+    <w:p>
+      <w:pPr>
+        <w:spacing w:after="0"/>
+        <w:rPr>
+          <w:sz w:val="20"/>
+          <w:szCs w:val="20"/>
+        </w:rPr>
+      </w:pPr>
+    </w:p>
+    <w:p>
+      <w:pPr>
+        <w:spacing w:after="0"/>
+        <w:rPr>
+          <w:sz w:val="20"/>
+          <w:szCs w:val="20"/>
+        </w:rPr>
+      </w:pPr>
+    </w:p>
+    <w:p>
+      <w:pPr>
+        <w:spacing w:after="0"/>
+        <w:rPr>
+          <w:sz w:val="20"/>
+          <w:szCs w:val="20"/>
+        </w:rPr>
+      </w:pPr>
+    </w:p>
+    <w:p>
+      <w:pPr>
+        <w:spacing w:after="0"/>
+        <w:rPr>
+          <w:sz w:val="20"/>
+          <w:szCs w:val="20"/>
+        </w:rPr>
+      </w:pPr>
+    </w:p>
+    <w:p>
+      <w:pPr>
+        <w:spacing w:after="0"/>
+        <w:rPr>
+          <w:sz w:val="20"/>
+          <w:szCs w:val="20"/>
+        </w:rPr>
+      </w:pPr>
+    </w:p>
+    <w:p>
+      <w:pPr>
+        <w:spacing w:after="0"/>
+        <w:rPr>
+          <w:sz w:val="20"/>
+          <w:szCs w:val="20"/>
+          <w:u w:val="single"/>
+        </w:rPr>
+      </w:pPr>
+    </w:p>
+    <w:p>
+      <w:pPr>
+        <w:spacing w:after="0"/>
+        <w:rPr>
+          <w:sz w:val="40"/>
+          <w:szCs w:val="40"/>
+        </w:rPr>
+      </w:pPr>
+      <w:r>
+        <w:rPr>
+          <w:sz w:val="40"/>
+          <w:szCs w:val="40"/>
+        </w:rPr>
+        <w:t>Team: 20</w:t>
+      </w:r>
+    </w:p>
+    <w:p>
+      <w:pPr>
+        <w:spacing w:after="0"/>
+        <w:rPr>
+          <w:sz w:val="40"/>
+          <w:szCs w:val="40"/>
+        </w:rPr>
+      </w:pPr>
+    </w:p>
+    <w:p>
+      <w:pPr>
+        <w:spacing w:after="0"/>
+        <w:rPr>
+          <w:sz w:val="40"/>
+          <w:szCs w:val="40"/>
+          <w:u w:val="single"/>
+        </w:rPr>
+      </w:pPr>
+      <w:r>
+        <w:rPr>
+          <w:sz w:val="40"/>
+          <w:szCs w:val="40"/>
+          <w:u w:val="single"/>
+        </w:rPr>
+        <w:t>Names:</w:t>
+      </w:r>
+    </w:p>
+    <w:p>
+      <w:pPr>
+        <w:pStyle w:val="ListParagraph"/>
+        <w:numPr>
+          <w:ilvl w:val="0"/>
+          <w:numId w:val="6"/>
+        </w:numPr>
+        <w:spacing w:after="0"/>
+        <w:rPr>
           <w:sz w:val="36"/>
           <w:szCs w:val="36"/>
-          <w:u w:val="single"/>
-        </w:rPr>
-      </w:pPr>
-      <w:r>
-        <w:rPr>
-          <w:b/>
-          <w:bCs/>
+        </w:rPr>
+      </w:pPr>
+      <w:r>
+        <w:rPr>
           <w:sz w:val="36"/>
           <w:szCs w:val="36"/>
-          <w:u w:val="single"/>
-        </w:rPr>
-        <w:t>Operating Systems MileStone 1 Report</w:t>
-      </w:r>
+        </w:rPr>
+        <w:t xml:space="preserve">Zeina Mohamed </w:t>
+      </w:r>
+      <w:proofErr w:type="gramStart"/>
+      <w:r>
+        <w:rPr>
+          <w:sz w:val="36"/>
+          <w:szCs w:val="36"/>
+        </w:rPr>
+        <w:t>Fadel  55</w:t>
+      </w:r>
+      <w:proofErr w:type="gramEnd"/>
+      <w:r>
+        <w:rPr>
+          <w:sz w:val="36"/>
+          <w:szCs w:val="36"/>
+        </w:rPr>
+        <w:t>-1095</w:t>
+      </w:r>
+    </w:p>
+    <w:p>
+      <w:pPr>
+        <w:pStyle w:val="ListParagraph"/>
+        <w:numPr>
+          <w:ilvl w:val="0"/>
+          <w:numId w:val="6"/>
+        </w:numPr>
+        <w:spacing w:after="0"/>
+        <w:rPr>
+          <w:sz w:val="36"/>
+          <w:szCs w:val="36"/>
+        </w:rPr>
+      </w:pPr>
+      <w:r>
+        <w:rPr>
+          <w:sz w:val="36"/>
+          <w:szCs w:val="36"/>
+        </w:rPr>
+        <w:t xml:space="preserve">Habiba </w:t>
+      </w:r>
+      <w:proofErr w:type="gramStart"/>
+      <w:r>
+        <w:rPr>
+          <w:sz w:val="36"/>
+          <w:szCs w:val="36"/>
+        </w:rPr>
+        <w:t>Hesham  55</w:t>
+      </w:r>
+      <w:proofErr w:type="gramEnd"/>
+      <w:r>
+        <w:rPr>
+          <w:sz w:val="36"/>
+          <w:szCs w:val="36"/>
+        </w:rPr>
+        <w:t>-0966</w:t>
+      </w:r>
+    </w:p>
+    <w:p>
+      <w:pPr>
+        <w:pStyle w:val="ListParagraph"/>
+        <w:numPr>
+          <w:ilvl w:val="0"/>
+          <w:numId w:val="6"/>
+        </w:numPr>
+        <w:spacing w:after="0"/>
+        <w:rPr>
+          <w:sz w:val="36"/>
+          <w:szCs w:val="36"/>
+        </w:rPr>
+      </w:pPr>
+      <w:r>
+        <w:rPr>
+          <w:sz w:val="36"/>
+          <w:szCs w:val="36"/>
+        </w:rPr>
+        <w:t xml:space="preserve">Ehab </w:t>
+      </w:r>
+      <w:proofErr w:type="gramStart"/>
+      <w:r>
+        <w:rPr>
+          <w:sz w:val="36"/>
+          <w:szCs w:val="36"/>
+        </w:rPr>
+        <w:t>Medhat  55</w:t>
+      </w:r>
+      <w:proofErr w:type="gramEnd"/>
+      <w:r>
+        <w:rPr>
+          <w:sz w:val="36"/>
+          <w:szCs w:val="36"/>
+        </w:rPr>
+        <w:t>-4571</w:t>
+      </w:r>
+    </w:p>
+    <w:p>
+      <w:pPr>
+        <w:pStyle w:val="ListParagraph"/>
+        <w:numPr>
+          <w:ilvl w:val="0"/>
+          <w:numId w:val="6"/>
+        </w:numPr>
+        <w:spacing w:after="0"/>
+        <w:rPr>
+          <w:sz w:val="36"/>
+          <w:szCs w:val="36"/>
+        </w:rPr>
+      </w:pPr>
+      <w:r>
+        <w:rPr>
+          <w:sz w:val="36"/>
+          <w:szCs w:val="36"/>
+        </w:rPr>
+        <w:t xml:space="preserve">Abdelrahman </w:t>
+      </w:r>
+      <w:proofErr w:type="spellStart"/>
+      <w:proofErr w:type="gramStart"/>
+      <w:r>
+        <w:rPr>
+          <w:sz w:val="36"/>
+          <w:szCs w:val="36"/>
+        </w:rPr>
+        <w:t>ElAby</w:t>
+      </w:r>
+      <w:proofErr w:type="spellEnd"/>
+      <w:r>
+        <w:rPr>
+          <w:sz w:val="36"/>
+          <w:szCs w:val="36"/>
+        </w:rPr>
+        <w:t xml:space="preserve">  55</w:t>
+      </w:r>
+      <w:proofErr w:type="gramEnd"/>
+      <w:r>
+        <w:rPr>
+          <w:sz w:val="36"/>
+          <w:szCs w:val="36"/>
+        </w:rPr>
+        <w:t>-0990</w:t>
+      </w:r>
+    </w:p>
+    <w:p>
+      <w:pPr>
+        <w:pStyle w:val="ListParagraph"/>
+        <w:numPr>
+          <w:ilvl w:val="0"/>
+          <w:numId w:val="6"/>
+        </w:numPr>
+        <w:spacing w:after="0"/>
+        <w:rPr>
+          <w:sz w:val="36"/>
+          <w:szCs w:val="36"/>
+        </w:rPr>
+      </w:pPr>
+      <w:r>
+        <w:rPr>
+          <w:sz w:val="36"/>
+          <w:szCs w:val="36"/>
+        </w:rPr>
+        <w:t xml:space="preserve">Abdelrahman </w:t>
+      </w:r>
+      <w:proofErr w:type="spellStart"/>
+      <w:proofErr w:type="gramStart"/>
+      <w:r>
+        <w:rPr>
+          <w:sz w:val="36"/>
+          <w:szCs w:val="36"/>
+        </w:rPr>
+        <w:t>ElSamalouty</w:t>
+      </w:r>
+      <w:proofErr w:type="spellEnd"/>
+      <w:r>
+        <w:rPr>
+          <w:sz w:val="36"/>
+          <w:szCs w:val="36"/>
+        </w:rPr>
+        <w:t xml:space="preserve">  55</w:t>
+      </w:r>
+      <w:proofErr w:type="gramEnd"/>
+      <w:r>
+        <w:rPr>
+          <w:sz w:val="36"/>
+          <w:szCs w:val="36"/>
+        </w:rPr>
+        <w:t>-0842</w:t>
+      </w:r>
+    </w:p>
+    <w:p>
+      <w:pPr>
+        <w:pStyle w:val="ListParagraph"/>
+        <w:numPr>
+          <w:ilvl w:val="0"/>
+          <w:numId w:val="6"/>
+        </w:numPr>
+        <w:spacing w:after="0"/>
+        <w:rPr>
+          <w:sz w:val="36"/>
+          <w:szCs w:val="36"/>
+        </w:rPr>
+      </w:pPr>
+      <w:r>
+        <w:rPr>
+          <w:sz w:val="36"/>
+          <w:szCs w:val="36"/>
+        </w:rPr>
+        <w:t xml:space="preserve">Hazem </w:t>
+      </w:r>
+      <w:proofErr w:type="gramStart"/>
+      <w:r>
+        <w:rPr>
+          <w:sz w:val="36"/>
+          <w:szCs w:val="36"/>
+        </w:rPr>
+        <w:t>Mansour  55</w:t>
+      </w:r>
+      <w:proofErr w:type="gramEnd"/>
+      <w:r>
+        <w:rPr>
+          <w:sz w:val="36"/>
+          <w:szCs w:val="36"/>
+        </w:rPr>
+        <w:t>-1036</w:t>
+      </w:r>
+    </w:p>
+    <w:p>
+      <w:pPr>
+        <w:spacing w:after="0"/>
+        <w:jc w:val="center"/>
+        <w:rPr>
+          <w:sz w:val="36"/>
+          <w:szCs w:val="36"/>
+        </w:rPr>
+      </w:pPr>
+    </w:p>
+    <w:p>
+      <w:pPr>
+        <w:spacing w:after="0"/>
+        <w:rPr>
+          <w:sz w:val="20"/>
+          <w:szCs w:val="20"/>
+        </w:rPr>
+      </w:pPr>
+    </w:p>
+    <w:p>
+      <w:pPr>
+        <w:spacing w:after="0"/>
+        <w:rPr>
+          <w:sz w:val="20"/>
+          <w:szCs w:val="20"/>
+        </w:rPr>
+      </w:pPr>
+    </w:p>
+    <w:p>
+      <w:pPr>
+        <w:spacing w:after="0"/>
+        <w:rPr>
+          <w:sz w:val="20"/>
+          <w:szCs w:val="20"/>
+        </w:rPr>
+      </w:pPr>
+    </w:p>
+    <w:p>
+      <w:pPr>
+        <w:spacing w:after="0"/>
+        <w:rPr>
+          <w:sz w:val="20"/>
+          <w:szCs w:val="20"/>
+        </w:rPr>
+      </w:pPr>
+    </w:p>
+    <w:p>
+      <w:pPr>
+        <w:spacing w:after="0"/>
+        <w:rPr>
+          <w:sz w:val="20"/>
+          <w:szCs w:val="20"/>
+        </w:rPr>
+      </w:pPr>
+    </w:p>
+    <w:p>
+      <w:pPr>
+        <w:spacing w:after="0"/>
+        <w:rPr>
+          <w:sz w:val="20"/>
+          <w:szCs w:val="20"/>
+        </w:rPr>
+      </w:pPr>
+    </w:p>
+    <w:p>
+      <w:pPr>
+        <w:spacing w:after="0"/>
+        <w:rPr>
+          <w:sz w:val="20"/>
+          <w:szCs w:val="20"/>
+        </w:rPr>
+      </w:pPr>
+    </w:p>
+    <w:p>
+      <w:pPr>
+        <w:spacing w:after="0"/>
+        <w:rPr>
+          <w:sz w:val="20"/>
+          <w:szCs w:val="20"/>
+        </w:rPr>
+      </w:pPr>
+    </w:p>
+    <w:p>
+      <w:pPr>
+        <w:spacing w:after="0"/>
+        <w:rPr>
+          <w:sz w:val="20"/>
+          <w:szCs w:val="20"/>
+        </w:rPr>
+      </w:pPr>
+    </w:p>
+    <w:p>
+      <w:pPr>
+        <w:spacing w:after="0"/>
+        <w:rPr>
+          <w:sz w:val="20"/>
+          <w:szCs w:val="20"/>
+        </w:rPr>
+      </w:pPr>
+    </w:p>
+    <w:p>
+      <w:pPr>
+        <w:spacing w:after="0"/>
+        <w:rPr>
+          <w:sz w:val="20"/>
+          <w:szCs w:val="20"/>
+        </w:rPr>
+      </w:pPr>
+    </w:p>
+    <w:p>
+      <w:pPr>
+        <w:spacing w:after="0"/>
+        <w:rPr>
+          <w:sz w:val="20"/>
+          <w:szCs w:val="20"/>
+        </w:rPr>
+      </w:pPr>
+    </w:p>
+    <w:p>
+      <w:pPr>
+        <w:spacing w:after="0"/>
+        <w:rPr>
+          <w:sz w:val="20"/>
+          <w:szCs w:val="20"/>
+        </w:rPr>
+      </w:pPr>
+    </w:p>
+    <w:p>
+      <w:pPr>
+        <w:spacing w:after="0"/>
+        <w:rPr>
+          <w:sz w:val="20"/>
+          <w:szCs w:val="20"/>
+        </w:rPr>
+      </w:pPr>
+    </w:p>
+    <w:p>
+      <w:pPr>
+        <w:spacing w:after="0"/>
+        <w:rPr>
+          <w:sz w:val="20"/>
+          <w:szCs w:val="20"/>
+        </w:rPr>
+      </w:pPr>
+    </w:p>
+    <w:p>
+      <w:pPr>
+        <w:spacing w:after="0"/>
+        <w:rPr>
+          <w:sz w:val="20"/>
+          <w:szCs w:val="20"/>
+        </w:rPr>
+      </w:pPr>
+    </w:p>
+    <w:p>
+      <w:pPr>
+        <w:spacing w:after="0"/>
+        <w:rPr>
+          <w:sz w:val="20"/>
+          <w:szCs w:val="20"/>
+        </w:rPr>
+      </w:pPr>
+    </w:p>
+    <w:p>
+      <w:pPr>
+        <w:spacing w:after="0"/>
+        <w:rPr>
+          <w:sz w:val="20"/>
+          <w:szCs w:val="20"/>
+        </w:rPr>
+      </w:pPr>
+    </w:p>
+    <w:p>
+      <w:pPr>
+        <w:spacing w:after="0"/>
+        <w:rPr>
+          <w:sz w:val="20"/>
+          <w:szCs w:val="20"/>
+        </w:rPr>
+      </w:pPr>
+    </w:p>
+    <w:p>
+      <w:pPr>
+        <w:spacing w:after="0"/>
+        <w:rPr>
+          <w:sz w:val="20"/>
+          <w:szCs w:val="20"/>
+        </w:rPr>
+      </w:pPr>
+    </w:p>
+    <w:p>
+      <w:pPr>
+        <w:spacing w:after="0"/>
+        <w:rPr>
+          <w:sz w:val="20"/>
+          <w:szCs w:val="20"/>
+        </w:rPr>
+      </w:pPr>
+    </w:p>
+    <w:p>
+      <w:pPr>
+        <w:spacing w:after="0"/>
+        <w:rPr>
+          <w:sz w:val="20"/>
+          <w:szCs w:val="20"/>
+        </w:rPr>
+      </w:pPr>
+    </w:p>
+    <w:p>
+      <w:pPr>
+        <w:spacing w:after="0"/>
+        <w:rPr>
+          <w:sz w:val="20"/>
+          <w:szCs w:val="20"/>
+        </w:rPr>
+      </w:pPr>
+    </w:p>
+    <w:p>
+      <w:pPr>
+        <w:spacing w:after="0"/>
+        <w:rPr>
+          <w:sz w:val="20"/>
+          <w:szCs w:val="20"/>
+        </w:rPr>
+      </w:pPr>
+    </w:p>
+    <w:p>
+      <w:pPr>
+        <w:spacing w:after="0"/>
+        <w:rPr>
+          <w:sz w:val="20"/>
+          <w:szCs w:val="20"/>
+        </w:rPr>
+      </w:pPr>
+    </w:p>
+    <w:p>
+      <w:pPr>
+        <w:spacing w:after="0"/>
+        <w:rPr>
+          <w:sz w:val="20"/>
+          <w:szCs w:val="20"/>
+        </w:rPr>
+      </w:pPr>
+    </w:p>
+    <w:p>
+      <w:pPr>
+        <w:spacing w:after="0"/>
+        <w:rPr>
+          <w:sz w:val="20"/>
+          <w:szCs w:val="20"/>
+        </w:rPr>
+      </w:pPr>
+    </w:p>
+    <w:p>
+      <w:pPr>
+        <w:spacing w:after="0"/>
+        <w:rPr>
+          <w:sz w:val="20"/>
+          <w:szCs w:val="20"/>
+        </w:rPr>
+      </w:pPr>
+    </w:p>
+    <w:p>
+      <w:pPr>
+        <w:spacing w:after="0"/>
+        <w:rPr>
+          <w:sz w:val="20"/>
+          <w:szCs w:val="20"/>
+        </w:rPr>
+      </w:pPr>
+    </w:p>
+    <w:p>
+      <w:pPr>
+        <w:spacing w:after="0"/>
+        <w:rPr>
+          <w:sz w:val="20"/>
+          <w:szCs w:val="20"/>
+        </w:rPr>
+      </w:pPr>
+    </w:p>
+    <w:p>
+      <w:pPr>
+        <w:spacing w:after="0"/>
+        <w:rPr>
+          <w:sz w:val="20"/>
+          <w:szCs w:val="20"/>
+        </w:rPr>
+      </w:pPr>
+    </w:p>
+    <w:p>
+      <w:pPr>
+        <w:spacing w:after="0"/>
+        <w:rPr>
+          <w:sz w:val="20"/>
+          <w:szCs w:val="20"/>
+        </w:rPr>
+      </w:pPr>
+    </w:p>
+    <w:p>
+      <w:pPr>
+        <w:spacing w:after="0"/>
+        <w:rPr>
+          <w:sz w:val="20"/>
+          <w:szCs w:val="20"/>
+        </w:rPr>
+      </w:pPr>
+    </w:p>
+    <w:p>
+      <w:pPr>
+        <w:spacing w:after="0"/>
+        <w:rPr>
+          <w:sz w:val="20"/>
+          <w:szCs w:val="20"/>
+        </w:rPr>
+      </w:pPr>
+    </w:p>
+    <w:p>
+      <w:pPr>
+        <w:spacing w:after="0"/>
+        <w:rPr>
+          <w:sz w:val="20"/>
+          <w:szCs w:val="20"/>
+        </w:rPr>
+      </w:pPr>
+    </w:p>
+    <w:p>
+      <w:pPr>
+        <w:spacing w:after="0"/>
+        <w:rPr>
+          <w:sz w:val="20"/>
+          <w:szCs w:val="20"/>
+        </w:rPr>
+      </w:pPr>
     </w:p>
     <w:p>
       <w:pPr>
@@ -672,10 +1353,12 @@
         <w:rPr>
           <w:i/>
           <w:iCs/>
-          <w:sz w:val="24"/>
-          <w:szCs w:val="24"/>
-          <w:u w:val="single"/>
-        </w:rPr>
+          <w:noProof/>
+          <w:sz w:val="24"/>
+          <w:szCs w:val="24"/>
+          <w:u w:val="single"/>
+        </w:rPr>
+        <w:lastRenderedPageBreak/>
         <w:drawing>
           <wp:anchor distT="0" distB="0" distL="114300" distR="114300" simplePos="0" relativeHeight="251662336" behindDoc="0" locked="0" layoutInCell="1" allowOverlap="1" wp14:anchorId="291A28C8" wp14:editId="292DD163">
             <wp:simplePos x="0" y="0"/>
@@ -916,7 +1599,6 @@
           <w:szCs w:val="28"/>
           <w:u w:val="single"/>
         </w:rPr>
-        <w:lastRenderedPageBreak/>
         <w:t>Creating the Threads</w:t>
       </w:r>
       <w:r>
@@ -1414,7 +2096,6 @@
           <w:szCs w:val="28"/>
           <w:u w:val="single"/>
         </w:rPr>
-        <w:lastRenderedPageBreak/>
         <w:t>Setting The Scheduling Policies:</w:t>
       </w:r>
     </w:p>
@@ -1538,14 +2219,7 @@
           <w:sz w:val="24"/>
           <w:szCs w:val="24"/>
         </w:rPr>
-        <w:t xml:space="preserve">Second, allows the attribute to work with its own attributes and not inherit from the main method by setting the inheritance mode to “EXPLICIT” </w:t>
-      </w:r>
-      <w:r>
-        <w:rPr>
-          <w:sz w:val="24"/>
-          <w:szCs w:val="24"/>
-        </w:rPr>
-        <w:t>and print an error message if it doesn’t succeed</w:t>
+        <w:t>Second, allows the attribute to work with its own attributes and not inherit from the main method by setting the inheritance mode to “EXPLICIT” and print an error message if it doesn’t succeed</w:t>
       </w:r>
     </w:p>
     <w:p>
@@ -1566,14 +2240,8 @@
           <w:sz w:val="24"/>
           <w:szCs w:val="24"/>
         </w:rPr>
-        <w:t xml:space="preserve">Third, Setting the scheduling policy and param of the main method to the specified scheduling policy (SCHED_OTHER, SCHED_FIFO, SCHED_RR) </w:t>
-      </w:r>
-      <w:r>
-        <w:rPr>
-          <w:sz w:val="24"/>
-          <w:szCs w:val="24"/>
-        </w:rPr>
-        <w:t>and print an error message if it doesn’t succeed</w:t>
+        <w:lastRenderedPageBreak/>
+        <w:t>Third, Setting the scheduling policy and param of the main method to the specified scheduling policy (SCHED_OTHER, SCHED_FIFO, SCHED_RR) and print an error message if it doesn’t succeed</w:t>
       </w:r>
     </w:p>
     <w:p>
@@ -1594,28 +2262,7 @@
           <w:sz w:val="24"/>
           <w:szCs w:val="24"/>
         </w:rPr>
-        <w:t xml:space="preserve">Fourth, Setting the scheduling policy of the attr to the </w:t>
-      </w:r>
-      <w:r>
-        <w:rPr>
-          <w:sz w:val="24"/>
-          <w:szCs w:val="24"/>
-        </w:rPr>
-        <w:t>specified scheduling policy (SCHED_OTHER, SCHED_FIFO, SCHED_RR)</w:t>
-      </w:r>
-      <w:r>
-        <w:rPr>
-          <w:sz w:val="24"/>
-          <w:szCs w:val="24"/>
-        </w:rPr>
-        <w:t xml:space="preserve"> </w:t>
-      </w:r>
-      <w:r>
-        <w:rPr>
-          <w:sz w:val="24"/>
-          <w:szCs w:val="24"/>
-        </w:rPr>
-        <w:t>and print an error message if it doesn’t succeed</w:t>
+        <w:t>Fourth, Setting the scheduling policy of the attr to the specified scheduling policy (SCHED_OTHER, SCHED_FIFO, SCHED_RR) and print an error message if it doesn’t succeed</w:t>
       </w:r>
     </w:p>
     <w:p>
@@ -1725,7 +2372,6 @@
           <w:szCs w:val="28"/>
           <w:u w:val="single"/>
         </w:rPr>
-        <w:lastRenderedPageBreak/>
         <w:t>KPIs</w:t>
       </w:r>
       <w:r>
@@ -2168,7 +2814,6 @@
           <w:szCs w:val="28"/>
           <w:u w:val="single"/>
         </w:rPr>
-        <w:lastRenderedPageBreak/>
         <w:t>The function that our threads will execute</w:t>
       </w:r>
     </w:p>
@@ -2327,6 +2972,7 @@
           <w:sz w:val="24"/>
           <w:szCs w:val="24"/>
         </w:rPr>
+        <w:lastRenderedPageBreak/>
         <w:t>Then, the first print statement is executed</w:t>
       </w:r>
       <w:r>
@@ -2742,6 +3388,7 @@
         <w:rPr>
           <w:noProof/>
         </w:rPr>
+        <w:lastRenderedPageBreak/>
         <w:drawing>
           <wp:anchor distT="0" distB="0" distL="114300" distR="114300" simplePos="0" relativeHeight="251661312" behindDoc="0" locked="0" layoutInCell="1" allowOverlap="1" wp14:anchorId="4774679F" wp14:editId="797F39F9">
             <wp:simplePos x="0" y="0"/>
@@ -3716,6 +4363,119 @@
       </w:rPr>
     </w:lvl>
   </w:abstractNum>
+  <w:abstractNum w:abstractNumId="5" w15:restartNumberingAfterBreak="0">
+    <w:nsid w:val="7B3F6948"/>
+    <w:multiLevelType w:val="hybridMultilevel"/>
+    <w:tmpl w:val="98E87948"/>
+    <w:lvl w:ilvl="0" w:tplc="04090001">
+      <w:start w:val="1"/>
+      <w:numFmt w:val="bullet"/>
+      <w:lvlText w:val=""/>
+      <w:lvlJc w:val="left"/>
+      <w:pPr>
+        <w:ind w:left="720" w:hanging="360"/>
+      </w:pPr>
+      <w:rPr>
+        <w:rFonts w:ascii="Symbol" w:hAnsi="Symbol" w:hint="default"/>
+      </w:rPr>
+    </w:lvl>
+    <w:lvl w:ilvl="1" w:tplc="04090003" w:tentative="1">
+      <w:start w:val="1"/>
+      <w:numFmt w:val="bullet"/>
+      <w:lvlText w:val="o"/>
+      <w:lvlJc w:val="left"/>
+      <w:pPr>
+        <w:ind w:left="1440" w:hanging="360"/>
+      </w:pPr>
+      <w:rPr>
+        <w:rFonts w:ascii="Courier New" w:hAnsi="Courier New" w:cs="Courier New" w:hint="default"/>
+      </w:rPr>
+    </w:lvl>
+    <w:lvl w:ilvl="2" w:tplc="04090005" w:tentative="1">
+      <w:start w:val="1"/>
+      <w:numFmt w:val="bullet"/>
+      <w:lvlText w:val=""/>
+      <w:lvlJc w:val="left"/>
+      <w:pPr>
+        <w:ind w:left="2160" w:hanging="360"/>
+      </w:pPr>
+      <w:rPr>
+        <w:rFonts w:ascii="Wingdings" w:hAnsi="Wingdings" w:hint="default"/>
+      </w:rPr>
+    </w:lvl>
+    <w:lvl w:ilvl="3" w:tplc="04090001" w:tentative="1">
+      <w:start w:val="1"/>
+      <w:numFmt w:val="bullet"/>
+      <w:lvlText w:val=""/>
+      <w:lvlJc w:val="left"/>
+      <w:pPr>
+        <w:ind w:left="2880" w:hanging="360"/>
+      </w:pPr>
+      <w:rPr>
+        <w:rFonts w:ascii="Symbol" w:hAnsi="Symbol" w:hint="default"/>
+      </w:rPr>
+    </w:lvl>
+    <w:lvl w:ilvl="4" w:tplc="04090003" w:tentative="1">
+      <w:start w:val="1"/>
+      <w:numFmt w:val="bullet"/>
+      <w:lvlText w:val="o"/>
+      <w:lvlJc w:val="left"/>
+      <w:pPr>
+        <w:ind w:left="3600" w:hanging="360"/>
+      </w:pPr>
+      <w:rPr>
+        <w:rFonts w:ascii="Courier New" w:hAnsi="Courier New" w:cs="Courier New" w:hint="default"/>
+      </w:rPr>
+    </w:lvl>
+    <w:lvl w:ilvl="5" w:tplc="04090005" w:tentative="1">
+      <w:start w:val="1"/>
+      <w:numFmt w:val="bullet"/>
+      <w:lvlText w:val=""/>
+      <w:lvlJc w:val="left"/>
+      <w:pPr>
+        <w:ind w:left="4320" w:hanging="360"/>
+      </w:pPr>
+      <w:rPr>
+        <w:rFonts w:ascii="Wingdings" w:hAnsi="Wingdings" w:hint="default"/>
+      </w:rPr>
+    </w:lvl>
+    <w:lvl w:ilvl="6" w:tplc="04090001" w:tentative="1">
+      <w:start w:val="1"/>
+      <w:numFmt w:val="bullet"/>
+      <w:lvlText w:val=""/>
+      <w:lvlJc w:val="left"/>
+      <w:pPr>
+        <w:ind w:left="5040" w:hanging="360"/>
+      </w:pPr>
+      <w:rPr>
+        <w:rFonts w:ascii="Symbol" w:hAnsi="Symbol" w:hint="default"/>
+      </w:rPr>
+    </w:lvl>
+    <w:lvl w:ilvl="7" w:tplc="04090003" w:tentative="1">
+      <w:start w:val="1"/>
+      <w:numFmt w:val="bullet"/>
+      <w:lvlText w:val="o"/>
+      <w:lvlJc w:val="left"/>
+      <w:pPr>
+        <w:ind w:left="5760" w:hanging="360"/>
+      </w:pPr>
+      <w:rPr>
+        <w:rFonts w:ascii="Courier New" w:hAnsi="Courier New" w:cs="Courier New" w:hint="default"/>
+      </w:rPr>
+    </w:lvl>
+    <w:lvl w:ilvl="8" w:tplc="04090005" w:tentative="1">
+      <w:start w:val="1"/>
+      <w:numFmt w:val="bullet"/>
+      <w:lvlText w:val=""/>
+      <w:lvlJc w:val="left"/>
+      <w:pPr>
+        <w:ind w:left="6480" w:hanging="360"/>
+      </w:pPr>
+      <w:rPr>
+        <w:rFonts w:ascii="Wingdings" w:hAnsi="Wingdings" w:hint="default"/>
+      </w:rPr>
+    </w:lvl>
+  </w:abstractNum>
   <w:num w:numId="1" w16cid:durableId="491456651">
     <w:abstractNumId w:val="4"/>
   </w:num>
@@ -3730,6 +4490,9 @@
   </w:num>
   <w:num w:numId="5" w16cid:durableId="2133935923">
     <w:abstractNumId w:val="1"/>
+  </w:num>
+  <w:num w:numId="6" w16cid:durableId="401606452">
+    <w:abstractNumId w:val="5"/>
   </w:num>
 </w:numbering>
 </file>

</xml_diff>